<commit_message>
add remode user for total ihud vehaloka
</commit_message>
<xml_diff>
--- a/registration_Reply.docx
+++ b/registration_Reply.docx
@@ -1,19 +1,10 @@
 
 <file path=word/document.xml><?xml version="1.0" encoding="utf-8"?>
-<w:document xmlns:wpc="http://schemas.microsoft.com/office/word/2010/wordprocessingCanvas" xmlns:cx="http://schemas.microsoft.com/office/drawing/2014/chartex" xmlns:cx1="http://schemas.microsoft.com/office/drawing/2015/9/8/chartex" xmlns:cx2="http://schemas.microsoft.com/office/drawing/2015/10/21/chartex" xmlns:cx3="http://schemas.microsoft.com/office/drawing/2016/5/9/chartex" xmlns:cx4="http://schemas.microsoft.com/office/drawing/2016/5/10/chartex" xmlns:cx5="http://schemas.microsoft.com/office/drawing/2016/5/11/chartex" xmlns:cx6="http://schemas.microsoft.com/office/drawing/2016/5/12/chartex" xmlns:cx7="http://schemas.microsoft.com/office/drawing/2016/5/13/chartex" xmlns:cx8="http://schemas.microsoft.com/office/drawing/2016/5/14/chartex" xmlns:mc="http://schemas.openxmlformats.org/markup-compatibility/2006" xmlns:aink="http://schemas.microsoft.com/office/drawing/2016/ink" xmlns:am3d="http://schemas.microsoft.com/office/drawing/2017/model3d" xmlns:o="urn:schemas-microsoft-com:office:office" xmlns:r="http://schemas.openxmlformats.org/officeDocument/2006/relationships" xmlns:m="http://schemas.openxmlformats.org/officeDocument/2006/math" xmlns:v="urn:schemas-microsoft-com:vml" xmlns:wp14="http://schemas.microsoft.com/office/word/2010/wordprocessingDrawing" xmlns:wp="http://schemas.openxmlformats.org/drawingml/2006/wordprocessingDrawing" xmlns:w10="urn:schemas-microsoft-com:office:word" xmlns:w="http://schemas.openxmlformats.org/wordprocessingml/2006/main" xmlns:w14="http://schemas.microsoft.com/office/word/2010/wordml" xmlns:w15="http://schemas.microsoft.com/office/word/2012/wordml" xmlns:w16cex="http://schemas.microsoft.com/office/word/2018/wordml/cex" xmlns:w16cid="http://schemas.microsoft.com/office/word/2016/wordml/cid" xmlns:w16="http://schemas.microsoft.com/office/word/2018/wordml" xmlns:w16sdtdh="http://schemas.microsoft.com/office/word/2020/wordml/sdtdatahash" xmlns:w16se="http://schemas.microsoft.com/office/word/2015/wordml/symex" xmlns:wpg="http://schemas.microsoft.com/office/word/2010/wordprocessingGroup" xmlns:wpi="http://schemas.microsoft.com/office/word/2010/wordprocessingInk" xmlns:wne="http://schemas.microsoft.com/office/word/2006/wordml" xmlns:wps="http://schemas.microsoft.com/office/word/2010/wordprocessingShape" mc:Ignorable="w14 w15 w16se w16cid w16 w16cex w16sdtdh wp14">
+<w:document xmlns:wpc="http://schemas.microsoft.com/office/word/2010/wordprocessingCanvas" xmlns:cx="http://schemas.microsoft.com/office/drawing/2014/chartex" xmlns:cx1="http://schemas.microsoft.com/office/drawing/2015/9/8/chartex" xmlns:cx2="http://schemas.microsoft.com/office/drawing/2015/10/21/chartex" xmlns:cx3="http://schemas.microsoft.com/office/drawing/2016/5/9/chartex" xmlns:cx4="http://schemas.microsoft.com/office/drawing/2016/5/10/chartex" xmlns:cx5="http://schemas.microsoft.com/office/drawing/2016/5/11/chartex" xmlns:cx6="http://schemas.microsoft.com/office/drawing/2016/5/12/chartex" xmlns:cx7="http://schemas.microsoft.com/office/drawing/2016/5/13/chartex" xmlns:cx8="http://schemas.microsoft.com/office/drawing/2016/5/14/chartex" xmlns:mc="http://schemas.openxmlformats.org/markup-compatibility/2006" xmlns:aink="http://schemas.microsoft.com/office/drawing/2016/ink" xmlns:am3d="http://schemas.microsoft.com/office/drawing/2017/model3d" xmlns:o="urn:schemas-microsoft-com:office:office" xmlns:oel="http://schemas.microsoft.com/office/2019/extlst" xmlns:r="http://schemas.openxmlformats.org/officeDocument/2006/relationships" xmlns:m="http://schemas.openxmlformats.org/officeDocument/2006/math" xmlns:v="urn:schemas-microsoft-com:vml" xmlns:wp14="http://schemas.microsoft.com/office/word/2010/wordprocessingDrawing" xmlns:wp="http://schemas.openxmlformats.org/drawingml/2006/wordprocessingDrawing" xmlns:w10="urn:schemas-microsoft-com:office:word" xmlns:w="http://schemas.openxmlformats.org/wordprocessingml/2006/main" xmlns:w14="http://schemas.microsoft.com/office/word/2010/wordml" xmlns:w15="http://schemas.microsoft.com/office/word/2012/wordml" xmlns:w16cex="http://schemas.microsoft.com/office/word/2018/wordml/cex" xmlns:w16cid="http://schemas.microsoft.com/office/word/2016/wordml/cid" xmlns:w16="http://schemas.microsoft.com/office/word/2018/wordml" xmlns:w16sdtdh="http://schemas.microsoft.com/office/word/2020/wordml/sdtdatahash" xmlns:w16se="http://schemas.microsoft.com/office/word/2015/wordml/symex" xmlns:wpg="http://schemas.microsoft.com/office/word/2010/wordprocessingGroup" xmlns:wpi="http://schemas.microsoft.com/office/word/2010/wordprocessingInk" xmlns:wne="http://schemas.microsoft.com/office/word/2006/wordml" xmlns:wps="http://schemas.microsoft.com/office/word/2010/wordprocessingShape" mc:Ignorable="w14 w15 w16se w16cid w16 w16cex w16sdtdh wp14">
   <w:body>
     <w:p>
       <w:pPr>
         <w:rPr>
-          <w:rFonts w:ascii="Tahoma" w:hAnsi="Tahoma" w:cs="Tahoma" w:hint="cs"/>
-          <w:u w:val="single"/>
-          <w:rtl/>
-        </w:rPr>
-      </w:pPr>
-    </w:p>
-    <w:p>
-      <w:pPr>
-        <w:rPr>
           <w:rFonts w:ascii="Tahoma" w:hAnsi="Tahoma" w:cs="Tahoma"/>
           <w:sz w:val="28"/>
           <w:szCs w:val="28"/>
@@ -29,34 +20,42 @@
         </w:rPr>
         <w:t>תודה לך על רישום לשירות הסבת נסכי טאבו לאקסל.</w:t>
       </w:r>
-    </w:p>
-    <w:p>
-      <w:pPr>
-        <w:rPr>
-          <w:rFonts w:ascii="Tahoma" w:hAnsi="Tahoma" w:cs="Tahoma"/>
-          <w:sz w:val="28"/>
-          <w:szCs w:val="28"/>
-          <w:rtl/>
-        </w:rPr>
-      </w:pPr>
-    </w:p>
-    <w:p>
-      <w:pPr>
-        <w:rPr>
-          <w:rFonts w:ascii="Tahoma" w:hAnsi="Tahoma" w:cs="Tahoma"/>
-          <w:sz w:val="28"/>
-          <w:szCs w:val="28"/>
-          <w:rtl/>
-        </w:rPr>
-      </w:pPr>
-      <w:r>
-        <w:rPr>
-          <w:rFonts w:ascii="Tahoma" w:hAnsi="Tahoma" w:cs="Tahoma"/>
-          <w:sz w:val="28"/>
-          <w:szCs w:val="28"/>
-          <w:rtl/>
-        </w:rPr>
-        <w:t xml:space="preserve">קבלת שירות מתבצע ע"י שליחת מייל מכתובת מייל הרישום המקדים לכתובת  </w:t>
+      <w:r>
+        <w:rPr>
+          <w:rFonts w:ascii="Tahoma" w:hAnsi="Tahoma" w:cs="Tahoma"/>
+          <w:sz w:val="28"/>
+          <w:szCs w:val="28"/>
+          <w:rtl/>
+        </w:rPr>
+        <w:br/>
+      </w:r>
+    </w:p>
+    <w:p>
+      <w:pPr>
+        <w:rPr>
+          <w:rFonts w:ascii="Tahoma" w:hAnsi="Tahoma" w:cs="Tahoma"/>
+          <w:sz w:val="28"/>
+          <w:szCs w:val="28"/>
+          <w:rtl/>
+        </w:rPr>
+      </w:pPr>
+      <w:r>
+        <w:rPr>
+          <w:rFonts w:ascii="Tahoma" w:hAnsi="Tahoma" w:cs="Tahoma"/>
+          <w:sz w:val="28"/>
+          <w:szCs w:val="28"/>
+          <w:rtl/>
+        </w:rPr>
+        <w:t xml:space="preserve">קבלת שירות מתבצע ע"י שליחת מייל מכתובת מייל הרישום המקדים לכתובת </w:t>
+      </w:r>
+      <w:r>
+        <w:rPr>
+          <w:rFonts w:ascii="Tahoma" w:hAnsi="Tahoma" w:cs="Tahoma"/>
+          <w:sz w:val="28"/>
+          <w:szCs w:val="28"/>
+          <w:rtl/>
+        </w:rPr>
+        <w:br/>
       </w:r>
       <w:hyperlink r:id="rId5" w:history="1">
         <w:r>
@@ -76,7 +75,61 @@
           <w:szCs w:val="28"/>
           <w:rtl/>
         </w:rPr>
-        <w:t xml:space="preserve">  ולצרף את הנסחים להמרה. תוך זמן קצר (5-10 דקות) ישלח  לכתובת השולח קובץ אקסל המכיל את תוצאות ההמרה. </w:t>
+        <w:t xml:space="preserve">  ולצרף את הנסחים להמרה. </w:t>
+      </w:r>
+      <w:r>
+        <w:rPr>
+          <w:rFonts w:ascii="Tahoma" w:hAnsi="Tahoma" w:cs="Tahoma"/>
+          <w:sz w:val="28"/>
+          <w:szCs w:val="28"/>
+          <w:rtl/>
+        </w:rPr>
+        <w:br/>
+      </w:r>
+      <w:r>
+        <w:rPr>
+          <w:rFonts w:ascii="Tahoma" w:hAnsi="Tahoma" w:cs="Tahoma"/>
+          <w:sz w:val="28"/>
+          <w:szCs w:val="28"/>
+          <w:rtl/>
+        </w:rPr>
+        <w:t>תוך זמן קצר (5-10 דקות) י</w:t>
+      </w:r>
+      <w:r>
+        <w:rPr>
+          <w:rFonts w:ascii="Tahoma" w:hAnsi="Tahoma" w:cs="Tahoma" w:hint="cs"/>
+          <w:sz w:val="28"/>
+          <w:szCs w:val="28"/>
+          <w:rtl/>
+        </w:rPr>
+        <w:t>י</w:t>
+      </w:r>
+      <w:r>
+        <w:rPr>
+          <w:rFonts w:ascii="Tahoma" w:hAnsi="Tahoma" w:cs="Tahoma"/>
+          <w:sz w:val="28"/>
+          <w:szCs w:val="28"/>
+          <w:rtl/>
+        </w:rPr>
+        <w:t>שלח  לכתובת השולח קובץ אקסל המכיל את תוצאות</w:t>
+      </w:r>
+      <w:r>
+        <w:rPr>
+          <w:rFonts w:ascii="Tahoma" w:hAnsi="Tahoma" w:cs="Tahoma"/>
+          <w:sz w:val="28"/>
+          <w:szCs w:val="28"/>
+          <w:rtl/>
+        </w:rPr>
+        <w:br/>
+      </w:r>
+      <w:r>
+        <w:rPr>
+          <w:rFonts w:ascii="Tahoma" w:hAnsi="Tahoma" w:cs="Tahoma"/>
+          <w:sz w:val="28"/>
+          <w:szCs w:val="28"/>
+          <w:rtl/>
+        </w:rPr>
+        <w:t xml:space="preserve">ההמרה. </w:t>
       </w:r>
     </w:p>
     <w:p>
@@ -171,26 +224,35 @@
           <w:szCs w:val="28"/>
           <w:rtl/>
         </w:rPr>
-        <w:t>מחיר המרת 25 קבצים – 90 ₪  בחודש .</w:t>
-      </w:r>
-    </w:p>
-    <w:p>
-      <w:pPr>
-        <w:rPr>
-          <w:rFonts w:ascii="Tahoma" w:hAnsi="Tahoma" w:cs="Tahoma"/>
-          <w:sz w:val="28"/>
-          <w:szCs w:val="28"/>
-          <w:rtl/>
-        </w:rPr>
-      </w:pPr>
-      <w:r>
-        <w:rPr>
-          <w:rFonts w:ascii="Tahoma" w:hAnsi="Tahoma" w:cs="Tahoma"/>
-          <w:sz w:val="28"/>
-          <w:szCs w:val="28"/>
-          <w:rtl/>
-        </w:rPr>
-        <w:t>מחיר המרת 100 קבצים – 320 ₪  בחודשיים.</w:t>
+        <w:t xml:space="preserve">מחיר המרת 25 קבצים – 90 ₪  </w:t>
+      </w:r>
+    </w:p>
+    <w:p>
+      <w:pPr>
+        <w:rPr>
+          <w:rFonts w:ascii="Tahoma" w:hAnsi="Tahoma" w:cs="Tahoma"/>
+          <w:sz w:val="28"/>
+          <w:szCs w:val="28"/>
+          <w:rtl/>
+        </w:rPr>
+      </w:pPr>
+      <w:r>
+        <w:rPr>
+          <w:rFonts w:ascii="Tahoma" w:hAnsi="Tahoma" w:cs="Tahoma"/>
+          <w:sz w:val="28"/>
+          <w:szCs w:val="28"/>
+          <w:rtl/>
+        </w:rPr>
+        <w:t xml:space="preserve">מחיר המרת 100 קבצים – 320 ₪ </w:t>
+      </w:r>
+      <w:r>
+        <w:rPr>
+          <w:rFonts w:ascii="Tahoma" w:hAnsi="Tahoma" w:cs="Tahoma"/>
+          <w:sz w:val="28"/>
+          <w:szCs w:val="28"/>
+          <w:rtl/>
+        </w:rPr>
+        <w:br/>
       </w:r>
     </w:p>
     <w:p>
@@ -211,16 +273,6 @@
         </w:rPr>
         <w:t>אין צורך בתשלום מראש. בסוף כל תקופה ישלח חשבון חיוב לפי מספר הנסחים.</w:t>
       </w:r>
-    </w:p>
-    <w:p>
-      <w:pPr>
-        <w:rPr>
-          <w:rFonts w:ascii="Tahoma" w:hAnsi="Tahoma" w:cs="Tahoma"/>
-          <w:sz w:val="28"/>
-          <w:szCs w:val="28"/>
-          <w:rtl/>
-        </w:rPr>
-      </w:pPr>
     </w:p>
     <w:p>
       <w:pPr>
@@ -280,7 +332,25 @@
           <w:szCs w:val="28"/>
           <w:rtl/>
         </w:rPr>
-        <w:t xml:space="preserve"> המקורי כפי שמונפק ע"י משרד המשפטים. נסחים ישנים לא ניתנים להמרה.</w:t>
+        <w:t xml:space="preserve"> המקורי כפי שמונפק ע"י משרד המשפטים. </w:t>
+      </w:r>
+      <w:r>
+        <w:rPr>
+          <w:rFonts w:ascii="Tahoma" w:hAnsi="Tahoma" w:cs="Tahoma"/>
+          <w:sz w:val="28"/>
+          <w:szCs w:val="28"/>
+          <w:rtl/>
+        </w:rPr>
+        <w:br/>
+      </w:r>
+      <w:r>
+        <w:rPr>
+          <w:rFonts w:ascii="Tahoma" w:hAnsi="Tahoma" w:cs="Tahoma"/>
+          <w:sz w:val="28"/>
+          <w:szCs w:val="28"/>
+          <w:rtl/>
+        </w:rPr>
+        <w:t>נסחים ישנים לא ניתנים להמרה.</w:t>
       </w:r>
     </w:p>
     <w:p>
@@ -326,7 +396,25 @@
           <w:szCs w:val="28"/>
           <w:rtl/>
         </w:rPr>
-        <w:t>מבנה ותוכן הנסחים לוקים לעיתים בחוסר אחידות וקיימים סטיות רבות בתוכן. נעשה מאמץ גדול בפיענוח סטיות ונתונים לא שיגרתים.</w:t>
+        <w:t xml:space="preserve">מבנה ותוכן הנסחים לוקים לעיתים בחוסר אחידות וקיימים סטיות רבות בתוכן. </w:t>
+      </w:r>
+      <w:r>
+        <w:rPr>
+          <w:rFonts w:ascii="Tahoma" w:hAnsi="Tahoma" w:cs="Tahoma"/>
+          <w:sz w:val="28"/>
+          <w:szCs w:val="28"/>
+          <w:rtl/>
+        </w:rPr>
+        <w:br/>
+      </w:r>
+      <w:r>
+        <w:rPr>
+          <w:rFonts w:ascii="Tahoma" w:hAnsi="Tahoma" w:cs="Tahoma"/>
+          <w:sz w:val="28"/>
+          <w:szCs w:val="28"/>
+          <w:rtl/>
+        </w:rPr>
+        <w:t>נעשה מאמץ גדול בפיענוח סטיות ונתונים לא שיגרתים.</w:t>
       </w:r>
     </w:p>
     <w:p>
@@ -386,6 +474,7 @@
           <w:rFonts w:ascii="Tahoma" w:hAnsi="Tahoma" w:cs="Tahoma"/>
           <w:sz w:val="28"/>
           <w:szCs w:val="28"/>
+          <w:rtl/>
         </w:rPr>
       </w:pPr>
       <w:r>
@@ -407,16 +496,6 @@
           <w:rtl/>
         </w:rPr>
       </w:pPr>
-    </w:p>
-    <w:p>
-      <w:pPr>
-        <w:rPr>
-          <w:rFonts w:ascii="Tahoma" w:hAnsi="Tahoma" w:cs="Tahoma"/>
-          <w:sz w:val="28"/>
-          <w:szCs w:val="28"/>
-          <w:rtl/>
-        </w:rPr>
-      </w:pPr>
       <w:r>
         <w:rPr>
           <w:rFonts w:ascii="Tahoma" w:hAnsi="Tahoma" w:cs="Tahoma"/>
@@ -465,14 +544,137 @@
     </w:p>
     <w:p>
       <w:pPr>
-        <w:rPr>
-          <w:rFonts w:ascii="Tahoma" w:hAnsi="Tahoma" w:cs="Tahoma"/>
-        </w:rPr>
-      </w:pPr>
+        <w:ind w:right="142"/>
+        <w:rPr>
+          <w:rFonts w:ascii="Tahoma" w:hAnsi="Tahoma" w:cs="Tahoma"/>
+          <w:sz w:val="28"/>
+          <w:szCs w:val="28"/>
+          <w:rtl/>
+        </w:rPr>
+      </w:pPr>
+    </w:p>
+    <w:p>
+      <w:pPr>
+        <w:ind w:right="567"/>
+        <w:rPr>
+          <w:rFonts w:ascii="Tahoma" w:hAnsi="Tahoma" w:cs="Tahoma"/>
+          <w:sz w:val="28"/>
+          <w:szCs w:val="28"/>
+          <w:rtl/>
+        </w:rPr>
+      </w:pPr>
+      <w:r>
+        <w:rPr>
+          <w:rFonts w:ascii="Tahoma" w:hAnsi="Tahoma" w:cs="Tahoma" w:hint="cs"/>
+          <w:sz w:val="28"/>
+          <w:szCs w:val="28"/>
+          <w:rtl/>
+        </w:rPr>
+        <w:t xml:space="preserve">בנוסף להמרת נסחים לטבלאות אקסל קיימת תוספת </w:t>
+      </w:r>
+      <w:r>
+        <w:rPr>
+          <w:rFonts w:ascii="Tahoma" w:hAnsi="Tahoma" w:cs="Tahoma" w:hint="cs"/>
+          <w:sz w:val="28"/>
+          <w:szCs w:val="28"/>
+          <w:rtl/>
+        </w:rPr>
+        <w:t xml:space="preserve">העורכת את ערכי הנסחים לטבלת נתוני </w:t>
+      </w:r>
+      <w:r>
+        <w:rPr>
+          <w:rFonts w:ascii="Tahoma" w:hAnsi="Tahoma" w:cs="Tahoma"/>
+          <w:sz w:val="28"/>
+          <w:szCs w:val="28"/>
+          <w:rtl/>
+        </w:rPr>
+        <w:br/>
+      </w:r>
+      <w:r>
+        <w:rPr>
+          <w:rFonts w:ascii="Tahoma" w:hAnsi="Tahoma" w:cs="Tahoma" w:hint="cs"/>
+          <w:sz w:val="28"/>
+          <w:szCs w:val="28"/>
+          <w:rtl/>
+        </w:rPr>
+        <w:t>כל הבעלים לטבלת נתוני מקרקעין ונתוני בעלים במצב הנכנס, הכנה לטבלת איחוד וחלוקה.</w:t>
+      </w:r>
+      <w:r>
+        <w:rPr>
+          <w:rFonts w:ascii="Tahoma" w:hAnsi="Tahoma" w:cs="Tahoma"/>
+          <w:sz w:val="28"/>
+          <w:szCs w:val="28"/>
+          <w:rtl/>
+        </w:rPr>
+        <w:br/>
+      </w:r>
+      <w:r>
+        <w:rPr>
+          <w:rFonts w:ascii="Tahoma" w:hAnsi="Tahoma" w:cs="Tahoma" w:hint="cs"/>
+          <w:sz w:val="28"/>
+          <w:szCs w:val="28"/>
+          <w:rtl/>
+        </w:rPr>
+        <w:t xml:space="preserve">צור קשר במייל </w:t>
+      </w:r>
+      <w:hyperlink r:id="rId6" w:history="1">
+        <w:r>
+          <w:rPr>
+            <w:rStyle w:val="Hyperlink"/>
+            <w:rFonts w:ascii="Tahoma" w:hAnsi="Tahoma" w:cs="Tahoma"/>
+            <w:sz w:val="28"/>
+            <w:szCs w:val="28"/>
+          </w:rPr>
+          <w:t>GrabNadlan@gmail.com</w:t>
+        </w:r>
+      </w:hyperlink>
+      <w:r>
+        <w:rPr>
+          <w:rFonts w:ascii="Tahoma" w:hAnsi="Tahoma" w:cs="Tahoma" w:hint="cs"/>
+          <w:rtl/>
+        </w:rPr>
+        <w:t xml:space="preserve"> </w:t>
+      </w:r>
+      <w:r>
+        <w:rPr>
+          <w:rFonts w:ascii="Tahoma" w:hAnsi="Tahoma" w:cs="Tahoma" w:hint="cs"/>
+          <w:sz w:val="28"/>
+          <w:szCs w:val="28"/>
+          <w:rtl/>
+        </w:rPr>
+        <w:t xml:space="preserve">על מנת </w:t>
+      </w:r>
+      <w:r>
+        <w:rPr>
+          <w:rFonts w:ascii="Tahoma" w:hAnsi="Tahoma" w:cs="Tahoma" w:hint="cs"/>
+          <w:sz w:val="28"/>
+          <w:szCs w:val="28"/>
+          <w:rtl/>
+        </w:rPr>
+        <w:t>להירש</w:t>
+      </w:r>
+      <w:r>
+        <w:rPr>
+          <w:rFonts w:ascii="Tahoma" w:hAnsi="Tahoma" w:cs="Tahoma" w:hint="eastAsia"/>
+          <w:sz w:val="28"/>
+          <w:szCs w:val="28"/>
+          <w:rtl/>
+        </w:rPr>
+        <w:t>ם</w:t>
+      </w:r>
+      <w:r>
+        <w:rPr>
+          <w:rFonts w:ascii="Tahoma" w:hAnsi="Tahoma" w:cs="Tahoma" w:hint="cs"/>
+          <w:sz w:val="28"/>
+          <w:szCs w:val="28"/>
+          <w:rtl/>
+        </w:rPr>
+        <w:t xml:space="preserve"> לתוספת זאת.</w:t>
+      </w:r>
     </w:p>
     <w:sectPr>
       <w:pgSz w:w="11906" w:h="16838"/>
-      <w:pgMar w:top="1440" w:right="1800" w:bottom="1440" w:left="1800" w:header="708" w:footer="708" w:gutter="0"/>
+      <w:pgMar w:top="720" w:right="720" w:bottom="720" w:left="720" w:header="708" w:footer="708" w:gutter="0"/>
       <w:cols w:space="708"/>
       <w:bidi/>
       <w:rtlGutter/>
@@ -483,7 +685,7 @@
 </file>
 
 <file path=word/numbering.xml><?xml version="1.0" encoding="utf-8"?>
-<w:numbering xmlns:wpc="http://schemas.microsoft.com/office/word/2010/wordprocessingCanvas" xmlns:cx="http://schemas.microsoft.com/office/drawing/2014/chartex" xmlns:cx1="http://schemas.microsoft.com/office/drawing/2015/9/8/chartex" xmlns:cx2="http://schemas.microsoft.com/office/drawing/2015/10/21/chartex" xmlns:cx3="http://schemas.microsoft.com/office/drawing/2016/5/9/chartex" xmlns:cx4="http://schemas.microsoft.com/office/drawing/2016/5/10/chartex" xmlns:cx5="http://schemas.microsoft.com/office/drawing/2016/5/11/chartex" xmlns:cx6="http://schemas.microsoft.com/office/drawing/2016/5/12/chartex" xmlns:cx7="http://schemas.microsoft.com/office/drawing/2016/5/13/chartex" xmlns:cx8="http://schemas.microsoft.com/office/drawing/2016/5/14/chartex" xmlns:mc="http://schemas.openxmlformats.org/markup-compatibility/2006" xmlns:aink="http://schemas.microsoft.com/office/drawing/2016/ink" xmlns:am3d="http://schemas.microsoft.com/office/drawing/2017/model3d" xmlns:o="urn:schemas-microsoft-com:office:office" xmlns:r="http://schemas.openxmlformats.org/officeDocument/2006/relationships" xmlns:m="http://schemas.openxmlformats.org/officeDocument/2006/math" xmlns:v="urn:schemas-microsoft-com:vml" xmlns:wp14="http://schemas.microsoft.com/office/word/2010/wordprocessingDrawing" xmlns:wp="http://schemas.openxmlformats.org/drawingml/2006/wordprocessingDrawing" xmlns:w10="urn:schemas-microsoft-com:office:word" xmlns:w="http://schemas.openxmlformats.org/wordprocessingml/2006/main" xmlns:w14="http://schemas.microsoft.com/office/word/2010/wordml" xmlns:w15="http://schemas.microsoft.com/office/word/2012/wordml" xmlns:w16cex="http://schemas.microsoft.com/office/word/2018/wordml/cex" xmlns:w16cid="http://schemas.microsoft.com/office/word/2016/wordml/cid" xmlns:w16="http://schemas.microsoft.com/office/word/2018/wordml" xmlns:w16sdtdh="http://schemas.microsoft.com/office/word/2020/wordml/sdtdatahash" xmlns:w16se="http://schemas.microsoft.com/office/word/2015/wordml/symex" xmlns:wpg="http://schemas.microsoft.com/office/word/2010/wordprocessingGroup" xmlns:wpi="http://schemas.microsoft.com/office/word/2010/wordprocessingInk" xmlns:wne="http://schemas.microsoft.com/office/word/2006/wordml" xmlns:wps="http://schemas.microsoft.com/office/word/2010/wordprocessingShape" mc:Ignorable="w14 w15 w16se w16cid w16 w16cex w16sdtdh wp14">
+<w:numbering xmlns:wpc="http://schemas.microsoft.com/office/word/2010/wordprocessingCanvas" xmlns:cx="http://schemas.microsoft.com/office/drawing/2014/chartex" xmlns:cx1="http://schemas.microsoft.com/office/drawing/2015/9/8/chartex" xmlns:cx2="http://schemas.microsoft.com/office/drawing/2015/10/21/chartex" xmlns:cx3="http://schemas.microsoft.com/office/drawing/2016/5/9/chartex" xmlns:cx4="http://schemas.microsoft.com/office/drawing/2016/5/10/chartex" xmlns:cx5="http://schemas.microsoft.com/office/drawing/2016/5/11/chartex" xmlns:cx6="http://schemas.microsoft.com/office/drawing/2016/5/12/chartex" xmlns:cx7="http://schemas.microsoft.com/office/drawing/2016/5/13/chartex" xmlns:cx8="http://schemas.microsoft.com/office/drawing/2016/5/14/chartex" xmlns:mc="http://schemas.openxmlformats.org/markup-compatibility/2006" xmlns:aink="http://schemas.microsoft.com/office/drawing/2016/ink" xmlns:am3d="http://schemas.microsoft.com/office/drawing/2017/model3d" xmlns:o="urn:schemas-microsoft-com:office:office" xmlns:oel="http://schemas.microsoft.com/office/2019/extlst" xmlns:r="http://schemas.openxmlformats.org/officeDocument/2006/relationships" xmlns:m="http://schemas.openxmlformats.org/officeDocument/2006/math" xmlns:v="urn:schemas-microsoft-com:vml" xmlns:wp14="http://schemas.microsoft.com/office/word/2010/wordprocessingDrawing" xmlns:wp="http://schemas.openxmlformats.org/drawingml/2006/wordprocessingDrawing" xmlns:w10="urn:schemas-microsoft-com:office:word" xmlns:w="http://schemas.openxmlformats.org/wordprocessingml/2006/main" xmlns:w14="http://schemas.microsoft.com/office/word/2010/wordml" xmlns:w15="http://schemas.microsoft.com/office/word/2012/wordml" xmlns:w16cex="http://schemas.microsoft.com/office/word/2018/wordml/cex" xmlns:w16cid="http://schemas.microsoft.com/office/word/2016/wordml/cid" xmlns:w16="http://schemas.microsoft.com/office/word/2018/wordml" xmlns:w16sdtdh="http://schemas.microsoft.com/office/word/2020/wordml/sdtdatahash" xmlns:w16se="http://schemas.microsoft.com/office/word/2015/wordml/symex" xmlns:wpg="http://schemas.microsoft.com/office/word/2010/wordprocessingGroup" xmlns:wpi="http://schemas.microsoft.com/office/word/2010/wordprocessingInk" xmlns:wne="http://schemas.microsoft.com/office/word/2006/wordml" xmlns:wps="http://schemas.microsoft.com/office/word/2010/wordprocessingShape" mc:Ignorable="w14 w15 w16se w16cid w16 w16cex w16sdtdh wp14">
   <w:abstractNum w:abstractNumId="0" w15:restartNumberingAfterBreak="0">
     <w:nsid w:val="4A753F79"/>
     <w:multiLevelType w:val="hybridMultilevel"/>
@@ -597,7 +799,7 @@
       </w:rPr>
     </w:lvl>
   </w:abstractNum>
-  <w:num w:numId="1">
+  <w:num w:numId="1" w16cid:durableId="1367944602">
     <w:abstractNumId w:val="0"/>
   </w:num>
 </w:numbering>
@@ -1055,6 +1257,18 @@
       <w:contextualSpacing/>
     </w:pPr>
   </w:style>
+  <w:style w:type="character" w:styleId="a4">
+    <w:name w:val="Unresolved Mention"/>
+    <w:basedOn w:val="a0"/>
+    <w:uiPriority w:val="99"/>
+    <w:semiHidden/>
+    <w:unhideWhenUsed/>
+    <w:rsid w:val="00495AAA"/>
+    <w:rPr>
+      <w:color w:val="605E5C"/>
+      <w:shd w:val="clear" w:color="auto" w:fill="E1DFDD"/>
+    </w:rPr>
+  </w:style>
 </w:styles>
 </file>
 

</xml_diff>